<commit_message>
Add morning thoughts and doubts
</commit_message>
<xml_diff>
--- a/notes.docx
+++ b/notes.docx
@@ -11,8 +11,259 @@
       <w:r>
         <w:t xml:space="preserve">- </w:t>
       </w:r>
-      <w:r>
-        <w:t>https://realpython.com/api-integration-in-python/</w:t>
+      <w:hyperlink r:id="rId5" w:history="1">
+        <w:r>
+          <w:rPr>
+            <w:rStyle w:val="Hipercze"/>
+          </w:rPr>
+          <w:t>https://realpython.com/api-integration-in-python/</w:t>
+        </w:r>
+      </w:hyperlink>
+    </w:p>
+    <w:p/>
+    <w:p>
+      <w:pPr>
+        <w:pStyle w:val="Akapitzlist"/>
+        <w:numPr>
+          <w:ilvl w:val="0"/>
+          <w:numId w:val="1"/>
+        </w:numPr>
+      </w:pPr>
+      <w:r>
+        <w:t>Wybór technologii</w:t>
+      </w:r>
+      <w:r>
+        <w:t>:</w:t>
+      </w:r>
+    </w:p>
+    <w:p>
+      <w:pPr>
+        <w:pStyle w:val="Akapitzlist"/>
+      </w:pPr>
+      <w:r>
+        <w:t xml:space="preserve">- </w:t>
+      </w:r>
+      <w:proofErr w:type="spellStart"/>
+      <w:r>
+        <w:t>Flask</w:t>
+      </w:r>
+      <w:proofErr w:type="spellEnd"/>
+      <w:r>
+        <w:t xml:space="preserve"> vs </w:t>
+      </w:r>
+      <w:proofErr w:type="spellStart"/>
+      <w:r>
+        <w:rPr>
+          <w:b/>
+        </w:rPr>
+        <w:t>Django</w:t>
+      </w:r>
+      <w:proofErr w:type="spellEnd"/>
+      <w:r>
+        <w:rPr>
+          <w:b/>
+        </w:rPr>
+        <w:t xml:space="preserve"> </w:t>
+      </w:r>
+      <w:r>
+        <w:t xml:space="preserve">vs </w:t>
+      </w:r>
+      <w:proofErr w:type="spellStart"/>
+      <w:r>
+        <w:t>FastAPI</w:t>
+      </w:r>
+      <w:proofErr w:type="spellEnd"/>
+    </w:p>
+    <w:p>
+      <w:pPr>
+        <w:pStyle w:val="Akapitzlist"/>
+      </w:pPr>
+      <w:hyperlink r:id="rId6" w:history="1">
+        <w:r>
+          <w:rPr>
+            <w:rStyle w:val="Hipercze"/>
+          </w:rPr>
+          <w:t>https://www.section.io/engineering-education/choosing-between-django-flask-and-fastapi/</w:t>
+        </w:r>
+      </w:hyperlink>
+    </w:p>
+    <w:p>
+      <w:pPr>
+        <w:pStyle w:val="Akapitzlist"/>
+      </w:pPr>
+    </w:p>
+    <w:p>
+      <w:pPr>
+        <w:pStyle w:val="Akapitzlist"/>
+        <w:numPr>
+          <w:ilvl w:val="0"/>
+          <w:numId w:val="1"/>
+        </w:numPr>
+      </w:pPr>
+      <w:r>
+        <w:t xml:space="preserve">Docker </w:t>
+      </w:r>
+      <w:proofErr w:type="spellStart"/>
+      <w:r>
+        <w:t>compose</w:t>
+      </w:r>
+      <w:proofErr w:type="spellEnd"/>
+      <w:r>
+        <w:t xml:space="preserve">? </w:t>
+      </w:r>
+      <w:proofErr w:type="spellStart"/>
+      <w:r>
+        <w:t>Mikroserwisy</w:t>
+      </w:r>
+      <w:proofErr w:type="spellEnd"/>
+      <w:r>
+        <w:t xml:space="preserve">? Czy </w:t>
+      </w:r>
+      <w:proofErr w:type="spellStart"/>
+      <w:r>
+        <w:t>mikroserwisy</w:t>
+      </w:r>
+      <w:proofErr w:type="spellEnd"/>
+      <w:r>
+        <w:t xml:space="preserve"> można umieścić w kontenerach i użyć </w:t>
+      </w:r>
+      <w:proofErr w:type="spellStart"/>
+      <w:r>
+        <w:t>docker</w:t>
+      </w:r>
+      <w:proofErr w:type="spellEnd"/>
+      <w:r>
+        <w:t xml:space="preserve"> </w:t>
+      </w:r>
+      <w:proofErr w:type="spellStart"/>
+      <w:r>
+        <w:t>composa</w:t>
+      </w:r>
+      <w:proofErr w:type="spellEnd"/>
+      <w:r>
+        <w:t>?</w:t>
+      </w:r>
+    </w:p>
+    <w:p>
+      <w:pPr>
+        <w:pStyle w:val="Akapitzlist"/>
+        <w:numPr>
+          <w:ilvl w:val="0"/>
+          <w:numId w:val="1"/>
+        </w:numPr>
+      </w:pPr>
+      <w:r>
+        <w:t xml:space="preserve">Test </w:t>
+      </w:r>
+      <w:proofErr w:type="spellStart"/>
+      <w:r>
+        <w:t>Driven</w:t>
+      </w:r>
+      <w:proofErr w:type="spellEnd"/>
+      <w:r>
+        <w:t xml:space="preserve"> Development?</w:t>
+      </w:r>
+    </w:p>
+    <w:p>
+      <w:pPr>
+        <w:pStyle w:val="Akapitzlist"/>
+        <w:numPr>
+          <w:ilvl w:val="0"/>
+          <w:numId w:val="1"/>
+        </w:numPr>
+      </w:pPr>
+      <w:r>
+        <w:t>Szablony maili – format, przechowywanie, zmienne do podstawienia?</w:t>
+      </w:r>
+    </w:p>
+    <w:p>
+      <w:pPr>
+        <w:pStyle w:val="Akapitzlist"/>
+        <w:numPr>
+          <w:ilvl w:val="0"/>
+          <w:numId w:val="1"/>
+        </w:numPr>
+      </w:pPr>
+      <w:r>
+        <w:t xml:space="preserve">Jeśli autoryzacja ma być osobnym </w:t>
+      </w:r>
+      <w:proofErr w:type="spellStart"/>
+      <w:r>
+        <w:t>mikroserwisem</w:t>
+      </w:r>
+      <w:proofErr w:type="spellEnd"/>
+      <w:r>
+        <w:t xml:space="preserve">, to czy też dwa osobne repozytoria na </w:t>
+      </w:r>
+      <w:proofErr w:type="spellStart"/>
+      <w:r>
+        <w:t>githubie</w:t>
+      </w:r>
+      <w:proofErr w:type="spellEnd"/>
+      <w:r>
+        <w:t>?</w:t>
+      </w:r>
+    </w:p>
+    <w:p>
+      <w:pPr>
+        <w:pStyle w:val="Akapitzlist"/>
+        <w:numPr>
+          <w:ilvl w:val="0"/>
+          <w:numId w:val="1"/>
+        </w:numPr>
+      </w:pPr>
+      <w:r>
+        <w:t xml:space="preserve">Jeśli TDD, to czy testowanie przy pomocy </w:t>
+      </w:r>
+      <w:proofErr w:type="spellStart"/>
+      <w:r>
+        <w:t>Postmana</w:t>
+      </w:r>
+      <w:proofErr w:type="spellEnd"/>
+      <w:r>
+        <w:t>?</w:t>
+      </w:r>
+    </w:p>
+    <w:p>
+      <w:pPr>
+        <w:pStyle w:val="Akapitzlist"/>
+        <w:numPr>
+          <w:ilvl w:val="0"/>
+          <w:numId w:val="1"/>
+        </w:numPr>
+      </w:pPr>
+      <w:proofErr w:type="spellStart"/>
+      <w:r>
+        <w:t>Mikroserwisy</w:t>
+      </w:r>
+      <w:proofErr w:type="spellEnd"/>
+      <w:r>
+        <w:t xml:space="preserve"> vs kontenery vs </w:t>
+      </w:r>
+      <w:proofErr w:type="spellStart"/>
+      <w:r>
+        <w:t>api</w:t>
+      </w:r>
+      <w:proofErr w:type="spellEnd"/>
+      <w:r>
+        <w:t xml:space="preserve"> w </w:t>
+      </w:r>
+      <w:proofErr w:type="spellStart"/>
+      <w:r>
+        <w:t>Django</w:t>
+      </w:r>
+      <w:proofErr w:type="spellEnd"/>
+    </w:p>
+    <w:p>
+      <w:pPr>
+        <w:pStyle w:val="Akapitzlist"/>
+        <w:numPr>
+          <w:ilvl w:val="0"/>
+          <w:numId w:val="1"/>
+        </w:numPr>
+      </w:pPr>
+      <w:r>
+        <w:t>Wzorce projektowe</w:t>
       </w:r>
       <w:bookmarkStart w:id="0" w:name="_GoBack"/>
       <w:bookmarkEnd w:id="0"/>
@@ -25,6 +276,103 @@
     </w:sectPr>
   </w:body>
 </w:document>
+</file>
+
+<file path=word/numbering.xml><?xml version="1.0" encoding="utf-8"?>
+<w:numbering xmlns:wpc="http://schemas.microsoft.com/office/word/2010/wordprocessingCanvas" xmlns:cx="http://schemas.microsoft.com/office/drawing/2014/chartex" xmlns:cx1="http://schemas.microsoft.com/office/drawing/2015/9/8/chartex" xmlns:cx2="http://schemas.microsoft.com/office/drawing/2015/10/21/chartex" xmlns:cx3="http://schemas.microsoft.com/office/drawing/2016/5/9/chartex" xmlns:cx4="http://schemas.microsoft.com/office/drawing/2016/5/10/chartex" xmlns:cx5="http://schemas.microsoft.com/office/drawing/2016/5/11/chartex" xmlns:cx6="http://schemas.microsoft.com/office/drawing/2016/5/12/chartex" xmlns:cx7="http://schemas.microsoft.com/office/drawing/2016/5/13/chartex" xmlns:cx8="http://schemas.microsoft.com/office/drawing/2016/5/14/chartex" xmlns:mc="http://schemas.openxmlformats.org/markup-compatibility/2006" xmlns:aink="http://schemas.microsoft.com/office/drawing/2016/ink" xmlns:am3d="http://schemas.microsoft.com/office/drawing/2017/model3d" xmlns:o="urn:schemas-microsoft-com:office:office" xmlns:r="http://schemas.openxmlformats.org/officeDocument/2006/relationships" xmlns:m="http://schemas.openxmlformats.org/officeDocument/2006/math" xmlns:v="urn:schemas-microsoft-com:vml" xmlns:wp14="http://schemas.microsoft.com/office/word/2010/wordprocessingDrawing" xmlns:wp="http://schemas.openxmlformats.org/drawingml/2006/wordprocessingDrawing" xmlns:w10="urn:schemas-microsoft-com:office:word" xmlns:w="http://schemas.openxmlformats.org/wordprocessingml/2006/main" xmlns:w14="http://schemas.microsoft.com/office/word/2010/wordml" xmlns:w15="http://schemas.microsoft.com/office/word/2012/wordml" xmlns:w16cid="http://schemas.microsoft.com/office/word/2016/wordml/cid" xmlns:w16se="http://schemas.microsoft.com/office/word/2015/wordml/symex" xmlns:wpg="http://schemas.microsoft.com/office/word/2010/wordprocessingGroup" xmlns:wpi="http://schemas.microsoft.com/office/word/2010/wordprocessingInk" xmlns:wne="http://schemas.microsoft.com/office/word/2006/wordml" xmlns:wps="http://schemas.microsoft.com/office/word/2010/wordprocessingShape" mc:Ignorable="w14 w15 w16se w16cid wp14">
+  <w:abstractNum w:abstractNumId="0" w15:restartNumberingAfterBreak="0">
+    <w:nsid w:val="173204B9"/>
+    <w:multiLevelType w:val="hybridMultilevel"/>
+    <w:tmpl w:val="357C2CFA"/>
+    <w:lvl w:ilvl="0" w:tplc="04150011">
+      <w:start w:val="1"/>
+      <w:numFmt w:val="decimal"/>
+      <w:lvlText w:val="%1)"/>
+      <w:lvlJc w:val="left"/>
+      <w:pPr>
+        <w:ind w:left="720" w:hanging="360"/>
+      </w:pPr>
+      <w:rPr>
+        <w:rFonts w:hint="default"/>
+      </w:rPr>
+    </w:lvl>
+    <w:lvl w:ilvl="1" w:tplc="04150019" w:tentative="1">
+      <w:start w:val="1"/>
+      <w:numFmt w:val="lowerLetter"/>
+      <w:lvlText w:val="%2."/>
+      <w:lvlJc w:val="left"/>
+      <w:pPr>
+        <w:ind w:left="1440" w:hanging="360"/>
+      </w:pPr>
+    </w:lvl>
+    <w:lvl w:ilvl="2" w:tplc="0415001B" w:tentative="1">
+      <w:start w:val="1"/>
+      <w:numFmt w:val="lowerRoman"/>
+      <w:lvlText w:val="%3."/>
+      <w:lvlJc w:val="right"/>
+      <w:pPr>
+        <w:ind w:left="2160" w:hanging="180"/>
+      </w:pPr>
+    </w:lvl>
+    <w:lvl w:ilvl="3" w:tplc="0415000F" w:tentative="1">
+      <w:start w:val="1"/>
+      <w:numFmt w:val="decimal"/>
+      <w:lvlText w:val="%4."/>
+      <w:lvlJc w:val="left"/>
+      <w:pPr>
+        <w:ind w:left="2880" w:hanging="360"/>
+      </w:pPr>
+    </w:lvl>
+    <w:lvl w:ilvl="4" w:tplc="04150019" w:tentative="1">
+      <w:start w:val="1"/>
+      <w:numFmt w:val="lowerLetter"/>
+      <w:lvlText w:val="%5."/>
+      <w:lvlJc w:val="left"/>
+      <w:pPr>
+        <w:ind w:left="3600" w:hanging="360"/>
+      </w:pPr>
+    </w:lvl>
+    <w:lvl w:ilvl="5" w:tplc="0415001B" w:tentative="1">
+      <w:start w:val="1"/>
+      <w:numFmt w:val="lowerRoman"/>
+      <w:lvlText w:val="%6."/>
+      <w:lvlJc w:val="right"/>
+      <w:pPr>
+        <w:ind w:left="4320" w:hanging="180"/>
+      </w:pPr>
+    </w:lvl>
+    <w:lvl w:ilvl="6" w:tplc="0415000F" w:tentative="1">
+      <w:start w:val="1"/>
+      <w:numFmt w:val="decimal"/>
+      <w:lvlText w:val="%7."/>
+      <w:lvlJc w:val="left"/>
+      <w:pPr>
+        <w:ind w:left="5040" w:hanging="360"/>
+      </w:pPr>
+    </w:lvl>
+    <w:lvl w:ilvl="7" w:tplc="04150019" w:tentative="1">
+      <w:start w:val="1"/>
+      <w:numFmt w:val="lowerLetter"/>
+      <w:lvlText w:val="%8."/>
+      <w:lvlJc w:val="left"/>
+      <w:pPr>
+        <w:ind w:left="5760" w:hanging="360"/>
+      </w:pPr>
+    </w:lvl>
+    <w:lvl w:ilvl="8" w:tplc="0415001B" w:tentative="1">
+      <w:start w:val="1"/>
+      <w:numFmt w:val="lowerRoman"/>
+      <w:lvlText w:val="%9."/>
+      <w:lvlJc w:val="right"/>
+      <w:pPr>
+        <w:ind w:left="6480" w:hanging="180"/>
+      </w:pPr>
+    </w:lvl>
+  </w:abstractNum>
+  <w:num w:numId="1">
+    <w:abstractNumId w:val="0"/>
+  </w:num>
+</w:numbering>
 </file>
 
 <file path=word/styles.xml><?xml version="1.0" encoding="utf-8"?>
@@ -452,6 +800,40 @@
     <w:semiHidden/>
     <w:unhideWhenUsed/>
   </w:style>
+  <w:style w:type="character" w:styleId="Hipercze">
+    <w:name w:val="Hyperlink"/>
+    <w:basedOn w:val="Domylnaczcionkaakapitu"/>
+    <w:uiPriority w:val="99"/>
+    <w:unhideWhenUsed/>
+    <w:rsid w:val="00CD2027"/>
+    <w:rPr>
+      <w:color w:val="0563C1" w:themeColor="hyperlink"/>
+      <w:u w:val="single"/>
+    </w:rPr>
+  </w:style>
+  <w:style w:type="character" w:styleId="Nierozpoznanawzmianka">
+    <w:name w:val="Unresolved Mention"/>
+    <w:basedOn w:val="Domylnaczcionkaakapitu"/>
+    <w:uiPriority w:val="99"/>
+    <w:semiHidden/>
+    <w:unhideWhenUsed/>
+    <w:rsid w:val="00CD2027"/>
+    <w:rPr>
+      <w:color w:val="605E5C"/>
+      <w:shd w:val="clear" w:color="auto" w:fill="E1DFDD"/>
+    </w:rPr>
+  </w:style>
+  <w:style w:type="paragraph" w:styleId="Akapitzlist">
+    <w:name w:val="List Paragraph"/>
+    <w:basedOn w:val="Normalny"/>
+    <w:uiPriority w:val="34"/>
+    <w:qFormat/>
+    <w:rsid w:val="00CD2027"/>
+    <w:pPr>
+      <w:ind w:left="720"/>
+      <w:contextualSpacing/>
+    </w:pPr>
+  </w:style>
 </w:styles>
 </file>
 

</xml_diff>

<commit_message>
Add some links and basic action plan
</commit_message>
<xml_diff>
--- a/notes.docx
+++ b/notes.docx
@@ -3,6 +3,9 @@
 <w:document xmlns:wpc="http://schemas.microsoft.com/office/word/2010/wordprocessingCanvas" xmlns:cx="http://schemas.microsoft.com/office/drawing/2014/chartex" xmlns:cx1="http://schemas.microsoft.com/office/drawing/2015/9/8/chartex" xmlns:cx2="http://schemas.microsoft.com/office/drawing/2015/10/21/chartex" xmlns:cx3="http://schemas.microsoft.com/office/drawing/2016/5/9/chartex" xmlns:cx4="http://schemas.microsoft.com/office/drawing/2016/5/10/chartex" xmlns:cx5="http://schemas.microsoft.com/office/drawing/2016/5/11/chartex" xmlns:cx6="http://schemas.microsoft.com/office/drawing/2016/5/12/chartex" xmlns:cx7="http://schemas.microsoft.com/office/drawing/2016/5/13/chartex" xmlns:cx8="http://schemas.microsoft.com/office/drawing/2016/5/14/chartex" xmlns:mc="http://schemas.openxmlformats.org/markup-compatibility/2006" xmlns:aink="http://schemas.microsoft.com/office/drawing/2016/ink" xmlns:am3d="http://schemas.microsoft.com/office/drawing/2017/model3d" xmlns:o="urn:schemas-microsoft-com:office:office" xmlns:r="http://schemas.openxmlformats.org/officeDocument/2006/relationships" xmlns:m="http://schemas.openxmlformats.org/officeDocument/2006/math" xmlns:v="urn:schemas-microsoft-com:vml" xmlns:wp14="http://schemas.microsoft.com/office/word/2010/wordprocessingDrawing" xmlns:wp="http://schemas.openxmlformats.org/drawingml/2006/wordprocessingDrawing" xmlns:w10="urn:schemas-microsoft-com:office:word" xmlns:w="http://schemas.openxmlformats.org/wordprocessingml/2006/main" xmlns:w14="http://schemas.microsoft.com/office/word/2010/wordml" xmlns:w15="http://schemas.microsoft.com/office/word/2012/wordml" xmlns:w16cid="http://schemas.microsoft.com/office/word/2016/wordml/cid" xmlns:w16se="http://schemas.microsoft.com/office/word/2015/wordml/symex" xmlns:wpg="http://schemas.microsoft.com/office/word/2010/wordprocessingGroup" xmlns:wpi="http://schemas.microsoft.com/office/word/2010/wordprocessingInk" xmlns:wne="http://schemas.microsoft.com/office/word/2006/wordml" xmlns:wps="http://schemas.microsoft.com/office/word/2010/wordprocessingShape" mc:Ignorable="w14 w15 w16se w16cid wp14">
   <w:body>
     <w:p>
+      <w:r>
+        <w:t xml:space="preserve">- </w:t>
+      </w:r>
       <w:r>
         <w:t>REST</w:t>
       </w:r>
@@ -20,6 +23,127 @@
         </w:r>
       </w:hyperlink>
     </w:p>
+    <w:p>
+      <w:r>
+        <w:t xml:space="preserve">- </w:t>
+      </w:r>
+      <w:proofErr w:type="spellStart"/>
+      <w:r>
+        <w:t>Python</w:t>
+      </w:r>
+      <w:proofErr w:type="spellEnd"/>
+      <w:r>
+        <w:t xml:space="preserve"> </w:t>
+      </w:r>
+      <w:proofErr w:type="spellStart"/>
+      <w:r>
+        <w:t>testing</w:t>
+      </w:r>
+      <w:proofErr w:type="spellEnd"/>
+      <w:r>
+        <w:t xml:space="preserve"> with </w:t>
+      </w:r>
+      <w:proofErr w:type="spellStart"/>
+      <w:r>
+        <w:t>PyTest</w:t>
+      </w:r>
+      <w:proofErr w:type="spellEnd"/>
+    </w:p>
+    <w:p>
+      <w:hyperlink r:id="rId6" w:history="1">
+        <w:r>
+          <w:rPr>
+            <w:rStyle w:val="Hipercze"/>
+          </w:rPr>
+          <w:t>https://realpython.com/pytest-python-testing/</w:t>
+        </w:r>
+      </w:hyperlink>
+    </w:p>
+    <w:p>
+      <w:r>
+        <w:t>- DJANGO</w:t>
+      </w:r>
+    </w:p>
+    <w:p>
+      <w:hyperlink r:id="rId7" w:history="1">
+        <w:r>
+          <w:rPr>
+            <w:rStyle w:val="Hipercze"/>
+          </w:rPr>
+          <w:t>https://realpython.com/digging-deeper-into-migrations/</w:t>
+        </w:r>
+      </w:hyperlink>
+    </w:p>
+    <w:p>
+      <w:hyperlink r:id="rId8" w:history="1">
+        <w:r>
+          <w:rPr>
+            <w:rStyle w:val="Hipercze"/>
+          </w:rPr>
+          <w:t>https://realpython.com/django-user-management/</w:t>
+        </w:r>
+      </w:hyperlink>
+    </w:p>
+    <w:p>
+      <w:hyperlink r:id="rId9" w:history="1">
+        <w:r>
+          <w:rPr>
+            <w:rStyle w:val="Hipercze"/>
+          </w:rPr>
+          <w:t>https://realpython.com/django-view-authorization/</w:t>
+        </w:r>
+      </w:hyperlink>
+    </w:p>
+    <w:p>
+      <w:r>
+        <w:t xml:space="preserve">- </w:t>
+      </w:r>
+      <w:proofErr w:type="spellStart"/>
+      <w:r>
+        <w:t>Python</w:t>
+      </w:r>
+      <w:proofErr w:type="spellEnd"/>
+    </w:p>
+    <w:p>
+      <w:hyperlink r:id="rId10" w:history="1">
+        <w:r>
+          <w:rPr>
+            <w:rStyle w:val="Hipercze"/>
+          </w:rPr>
+          <w:t>https://realpython.com/inheritance-composition-python/</w:t>
+        </w:r>
+      </w:hyperlink>
+    </w:p>
+    <w:p>
+      <w:hyperlink r:id="rId11" w:history="1">
+        <w:r>
+          <w:rPr>
+            <w:rStyle w:val="Hipercze"/>
+          </w:rPr>
+          <w:t>https://realpython.com/modeling-polymorphism-django-python/</w:t>
+        </w:r>
+      </w:hyperlink>
+    </w:p>
+    <w:p>
+      <w:hyperlink r:id="rId12" w:history="1">
+        <w:r>
+          <w:rPr>
+            <w:rStyle w:val="Hipercze"/>
+          </w:rPr>
+          <w:t>https://realpython.com/python-interface/</w:t>
+        </w:r>
+      </w:hyperlink>
+    </w:p>
+    <w:p>
+      <w:r>
+        <w:t>Wzorce projektowe:</w:t>
+      </w:r>
+    </w:p>
+    <w:p>
+      <w:r>
+        <w:t>https://refactoring.guru/design-patterns/decorator</w:t>
+      </w:r>
+    </w:p>
     <w:p/>
     <w:p>
       <w:pPr>
@@ -78,7 +202,7 @@
       <w:pPr>
         <w:pStyle w:val="Akapitzlist"/>
       </w:pPr>
-      <w:hyperlink r:id="rId6" w:history="1">
+      <w:hyperlink r:id="rId13" w:history="1">
         <w:r>
           <w:rPr>
             <w:rStyle w:val="Hipercze"/>
@@ -264,6 +388,151 @@
       </w:pPr>
       <w:r>
         <w:t>Wzorce projektowe</w:t>
+      </w:r>
+    </w:p>
+    <w:p>
+      <w:pPr>
+        <w:pStyle w:val="Akapitzlist"/>
+        <w:numPr>
+          <w:ilvl w:val="0"/>
+          <w:numId w:val="1"/>
+        </w:numPr>
+      </w:pPr>
+      <w:proofErr w:type="spellStart"/>
+      <w:r>
+        <w:t>Providerzy</w:t>
+      </w:r>
+      <w:proofErr w:type="spellEnd"/>
+      <w:r>
+        <w:t xml:space="preserve"> serwisu mailowego</w:t>
+      </w:r>
+    </w:p>
+    <w:p>
+      <w:pPr>
+        <w:pStyle w:val="Akapitzlist"/>
+        <w:numPr>
+          <w:ilvl w:val="0"/>
+          <w:numId w:val="1"/>
+        </w:numPr>
+      </w:pPr>
+      <w:proofErr w:type="spellStart"/>
+      <w:r>
+        <w:t>Django</w:t>
+      </w:r>
+      <w:proofErr w:type="spellEnd"/>
+      <w:r>
+        <w:t xml:space="preserve"> </w:t>
+      </w:r>
+      <w:proofErr w:type="spellStart"/>
+      <w:r>
+        <w:t>allauthlib</w:t>
+      </w:r>
+      <w:proofErr w:type="spellEnd"/>
+      <w:r>
+        <w:t>?</w:t>
+      </w:r>
+    </w:p>
+    <w:p>
+      <w:pPr>
+        <w:pStyle w:val="Akapitzlist"/>
+        <w:numPr>
+          <w:ilvl w:val="0"/>
+          <w:numId w:val="1"/>
+        </w:numPr>
+      </w:pPr>
+      <w:proofErr w:type="spellStart"/>
+      <w:r>
+        <w:t>ClassBasedViews</w:t>
+      </w:r>
+      <w:proofErr w:type="spellEnd"/>
+      <w:r>
+        <w:t xml:space="preserve"> czy to drugie?</w:t>
+      </w:r>
+    </w:p>
+    <w:p/>
+    <w:p>
+      <w:r>
+        <w:t>PLAN DZIAŁANIA:</w:t>
+      </w:r>
+    </w:p>
+    <w:p>
+      <w:pPr>
+        <w:pStyle w:val="Akapitzlist"/>
+        <w:numPr>
+          <w:ilvl w:val="0"/>
+          <w:numId w:val="2"/>
+        </w:numPr>
+      </w:pPr>
+      <w:r>
+        <w:t xml:space="preserve">Serwis autoryzacyjny </w:t>
+      </w:r>
+      <w:proofErr w:type="spellStart"/>
+      <w:r>
+        <w:t>Django</w:t>
+      </w:r>
+      <w:proofErr w:type="spellEnd"/>
+    </w:p>
+    <w:p>
+      <w:pPr>
+        <w:pStyle w:val="Akapitzlist"/>
+        <w:numPr>
+          <w:ilvl w:val="0"/>
+          <w:numId w:val="2"/>
+        </w:numPr>
+      </w:pPr>
+      <w:r>
+        <w:t xml:space="preserve">Postawienie aplikacji </w:t>
+      </w:r>
+      <w:proofErr w:type="spellStart"/>
+      <w:r>
+        <w:t>Django</w:t>
+      </w:r>
+      <w:proofErr w:type="spellEnd"/>
+    </w:p>
+    <w:p>
+      <w:pPr>
+        <w:pStyle w:val="Akapitzlist"/>
+        <w:numPr>
+          <w:ilvl w:val="0"/>
+          <w:numId w:val="2"/>
+        </w:numPr>
+      </w:pPr>
+      <w:r>
+        <w:t xml:space="preserve">Wysyłanie najprostszego testowego maila poprzez </w:t>
+      </w:r>
+      <w:proofErr w:type="spellStart"/>
+      <w:r>
+        <w:t>gmaila</w:t>
+      </w:r>
+      <w:proofErr w:type="spellEnd"/>
+    </w:p>
+    <w:p>
+      <w:pPr>
+        <w:pStyle w:val="Akapitzlist"/>
+        <w:numPr>
+          <w:ilvl w:val="0"/>
+          <w:numId w:val="2"/>
+        </w:numPr>
+      </w:pPr>
+      <w:r>
+        <w:t xml:space="preserve">Wysyłanie najprostszego maila poprzez dwóch innych </w:t>
+      </w:r>
+      <w:proofErr w:type="spellStart"/>
+      <w:r>
+        <w:t>providerów</w:t>
+      </w:r>
+      <w:proofErr w:type="spellEnd"/>
+    </w:p>
+    <w:p>
+      <w:pPr>
+        <w:pStyle w:val="Akapitzlist"/>
+        <w:numPr>
+          <w:ilvl w:val="0"/>
+          <w:numId w:val="2"/>
+        </w:numPr>
+      </w:pPr>
+      <w:r>
+        <w:t>…</w:t>
       </w:r>
       <w:bookmarkStart w:id="0" w:name="_GoBack"/>
       <w:bookmarkEnd w:id="0"/>
@@ -369,8 +638,100 @@
       </w:pPr>
     </w:lvl>
   </w:abstractNum>
+  <w:abstractNum w:abstractNumId="1" w15:restartNumberingAfterBreak="0">
+    <w:nsid w:val="6C764256"/>
+    <w:multiLevelType w:val="hybridMultilevel"/>
+    <w:tmpl w:val="4F6C4C8C"/>
+    <w:lvl w:ilvl="0" w:tplc="04150011">
+      <w:start w:val="1"/>
+      <w:numFmt w:val="decimal"/>
+      <w:lvlText w:val="%1)"/>
+      <w:lvlJc w:val="left"/>
+      <w:pPr>
+        <w:ind w:left="720" w:hanging="360"/>
+      </w:pPr>
+      <w:rPr>
+        <w:rFonts w:hint="default"/>
+      </w:rPr>
+    </w:lvl>
+    <w:lvl w:ilvl="1" w:tplc="04150019" w:tentative="1">
+      <w:start w:val="1"/>
+      <w:numFmt w:val="lowerLetter"/>
+      <w:lvlText w:val="%2."/>
+      <w:lvlJc w:val="left"/>
+      <w:pPr>
+        <w:ind w:left="1440" w:hanging="360"/>
+      </w:pPr>
+    </w:lvl>
+    <w:lvl w:ilvl="2" w:tplc="0415001B" w:tentative="1">
+      <w:start w:val="1"/>
+      <w:numFmt w:val="lowerRoman"/>
+      <w:lvlText w:val="%3."/>
+      <w:lvlJc w:val="right"/>
+      <w:pPr>
+        <w:ind w:left="2160" w:hanging="180"/>
+      </w:pPr>
+    </w:lvl>
+    <w:lvl w:ilvl="3" w:tplc="0415000F" w:tentative="1">
+      <w:start w:val="1"/>
+      <w:numFmt w:val="decimal"/>
+      <w:lvlText w:val="%4."/>
+      <w:lvlJc w:val="left"/>
+      <w:pPr>
+        <w:ind w:left="2880" w:hanging="360"/>
+      </w:pPr>
+    </w:lvl>
+    <w:lvl w:ilvl="4" w:tplc="04150019" w:tentative="1">
+      <w:start w:val="1"/>
+      <w:numFmt w:val="lowerLetter"/>
+      <w:lvlText w:val="%5."/>
+      <w:lvlJc w:val="left"/>
+      <w:pPr>
+        <w:ind w:left="3600" w:hanging="360"/>
+      </w:pPr>
+    </w:lvl>
+    <w:lvl w:ilvl="5" w:tplc="0415001B" w:tentative="1">
+      <w:start w:val="1"/>
+      <w:numFmt w:val="lowerRoman"/>
+      <w:lvlText w:val="%6."/>
+      <w:lvlJc w:val="right"/>
+      <w:pPr>
+        <w:ind w:left="4320" w:hanging="180"/>
+      </w:pPr>
+    </w:lvl>
+    <w:lvl w:ilvl="6" w:tplc="0415000F" w:tentative="1">
+      <w:start w:val="1"/>
+      <w:numFmt w:val="decimal"/>
+      <w:lvlText w:val="%7."/>
+      <w:lvlJc w:val="left"/>
+      <w:pPr>
+        <w:ind w:left="5040" w:hanging="360"/>
+      </w:pPr>
+    </w:lvl>
+    <w:lvl w:ilvl="7" w:tplc="04150019" w:tentative="1">
+      <w:start w:val="1"/>
+      <w:numFmt w:val="lowerLetter"/>
+      <w:lvlText w:val="%8."/>
+      <w:lvlJc w:val="left"/>
+      <w:pPr>
+        <w:ind w:left="5760" w:hanging="360"/>
+      </w:pPr>
+    </w:lvl>
+    <w:lvl w:ilvl="8" w:tplc="0415001B" w:tentative="1">
+      <w:start w:val="1"/>
+      <w:numFmt w:val="lowerRoman"/>
+      <w:lvlText w:val="%9."/>
+      <w:lvlJc w:val="right"/>
+      <w:pPr>
+        <w:ind w:left="6480" w:hanging="180"/>
+      </w:pPr>
+    </w:lvl>
+  </w:abstractNum>
   <w:num w:numId="1">
     <w:abstractNumId w:val="0"/>
+  </w:num>
+  <w:num w:numId="2">
+    <w:abstractNumId w:val="1"/>
   </w:num>
 </w:numbering>
 </file>

</xml_diff>

<commit_message>
Almost working login required functionality
</commit_message>
<xml_diff>
--- a/notes.docx
+++ b/notes.docx
@@ -95,6 +95,21 @@
       </w:hyperlink>
     </w:p>
     <w:p>
+      <w:hyperlink r:id="rId10" w:history="1">
+        <w:r>
+          <w:rPr>
+            <w:rStyle w:val="Hipercze"/>
+          </w:rPr>
+          <w:t>https://www.django-rest-framework.org/</w:t>
+        </w:r>
+      </w:hyperlink>
+    </w:p>
+    <w:p>
+      <w:r>
+        <w:t>https://django-allauth.readthedocs.io/en/latest/</w:t>
+      </w:r>
+    </w:p>
+    <w:p>
       <w:r>
         <w:t xml:space="preserve">- </w:t>
       </w:r>
@@ -105,7 +120,7 @@
       <w:proofErr w:type="spellEnd"/>
     </w:p>
     <w:p>
-      <w:hyperlink r:id="rId10" w:history="1">
+      <w:hyperlink r:id="rId11" w:history="1">
         <w:r>
           <w:rPr>
             <w:rStyle w:val="Hipercze"/>
@@ -115,7 +130,7 @@
       </w:hyperlink>
     </w:p>
     <w:p>
-      <w:hyperlink r:id="rId11" w:history="1">
+      <w:hyperlink r:id="rId12" w:history="1">
         <w:r>
           <w:rPr>
             <w:rStyle w:val="Hipercze"/>
@@ -125,7 +140,7 @@
       </w:hyperlink>
     </w:p>
     <w:p>
-      <w:hyperlink r:id="rId12" w:history="1">
+      <w:hyperlink r:id="rId13" w:history="1">
         <w:r>
           <w:rPr>
             <w:rStyle w:val="Hipercze"/>
@@ -133,6 +148,8 @@
           <w:t>https://realpython.com/python-interface/</w:t>
         </w:r>
       </w:hyperlink>
+      <w:bookmarkStart w:id="0" w:name="_GoBack"/>
+      <w:bookmarkEnd w:id="0"/>
     </w:p>
     <w:p>
       <w:r>
@@ -202,7 +219,7 @@
       <w:pPr>
         <w:pStyle w:val="Akapitzlist"/>
       </w:pPr>
-      <w:hyperlink r:id="rId13" w:history="1">
+      <w:hyperlink r:id="rId14" w:history="1">
         <w:r>
           <w:rPr>
             <w:rStyle w:val="Hipercze"/>
@@ -392,6 +409,60 @@
     </w:p>
     <w:p>
       <w:pPr>
+        <w:ind w:left="708"/>
+      </w:pPr>
+      <w:r>
+        <w:t xml:space="preserve">- </w:t>
+      </w:r>
+      <w:proofErr w:type="spellStart"/>
+      <w:r>
+        <w:t>class</w:t>
+      </w:r>
+      <w:proofErr w:type="spellEnd"/>
+      <w:r>
+        <w:t xml:space="preserve"> </w:t>
+      </w:r>
+      <w:proofErr w:type="spellStart"/>
+      <w:r>
+        <w:t>MailSender</w:t>
+      </w:r>
+      <w:proofErr w:type="spellEnd"/>
+      <w:r>
+        <w:t>(ABC)</w:t>
+      </w:r>
+    </w:p>
+    <w:p>
+      <w:pPr>
+        <w:ind w:left="708"/>
+      </w:pPr>
+      <w:r>
+        <w:tab/>
+        <w:t xml:space="preserve">Def </w:t>
+      </w:r>
+      <w:proofErr w:type="spellStart"/>
+      <w:r>
+        <w:t>send_mail</w:t>
+      </w:r>
+      <w:proofErr w:type="spellEnd"/>
+      <w:r>
+        <w:t>():</w:t>
+      </w:r>
+    </w:p>
+    <w:p>
+      <w:pPr>
+        <w:ind w:left="708"/>
+      </w:pPr>
+      <w:r>
+        <w:t xml:space="preserve">- </w:t>
+      </w:r>
+      <w:proofErr w:type="spellStart"/>
+      <w:r>
+        <w:t>class</w:t>
+      </w:r>
+      <w:proofErr w:type="spellEnd"/>
+    </w:p>
+    <w:p>
+      <w:pPr>
         <w:pStyle w:val="Akapitzlist"/>
         <w:numPr>
           <w:ilvl w:val="0"/>
@@ -449,6 +520,19 @@
         <w:t xml:space="preserve"> czy to drugie?</w:t>
       </w:r>
     </w:p>
+    <w:p>
+      <w:pPr>
+        <w:pStyle w:val="Akapitzlist"/>
+        <w:numPr>
+          <w:ilvl w:val="0"/>
+          <w:numId w:val="1"/>
+        </w:numPr>
+      </w:pPr>
+      <w:r>
+        <w:lastRenderedPageBreak/>
+        <w:t>Czy jak loguję się przez serwis zewnętrzny, to potrzebuję bazę danych użytkowników?</w:t>
+      </w:r>
+    </w:p>
     <w:p/>
     <w:p>
       <w:r>
@@ -534,8 +618,6 @@
       <w:r>
         <w:t>…</w:t>
       </w:r>
-      <w:bookmarkStart w:id="0" w:name="_GoBack"/>
-      <w:bookmarkEnd w:id="0"/>
     </w:p>
     <w:sectPr>
       <w:pgSz w:w="11906" w:h="16838"/>

</xml_diff>